<commit_message>
updated CV in assets folder
</commit_message>
<xml_diff>
--- a/assets/Agbachukwu Chisom Resume.docx
+++ b/assets/Agbachukwu Chisom Resume.docx
@@ -209,36 +209,12 @@
               <w:spacing w:after="0" w:line="259" w:lineRule="auto"/>
               <w:ind w:left="0" w:firstLine="0"/>
             </w:pPr>
-            <w:hyperlink r:id="rId7">
+            <w:hyperlink r:id="rId7" w:history="1">
               <w:r>
                 <w:rPr>
-                  <w:color w:val="0070C0"/>
-                  <w:u w:val="single" w:color="0070C0"/>
+                  <w:rStyle w:val="Hyperlink"/>
                 </w:rPr>
-                <w:t>Linked</w:t>
-              </w:r>
-            </w:hyperlink>
-            <w:hyperlink r:id="rId8">
-              <w:r>
-                <w:rPr>
-                  <w:color w:val="0070C0"/>
-                  <w:u w:val="single" w:color="0070C0"/>
-                </w:rPr>
-                <w:t>I</w:t>
-              </w:r>
-            </w:hyperlink>
-            <w:hyperlink r:id="rId9">
-              <w:r>
-                <w:rPr>
-                  <w:color w:val="0070C0"/>
-                  <w:u w:val="single" w:color="0070C0"/>
-                </w:rPr>
-                <w:t>n</w:t>
-              </w:r>
-            </w:hyperlink>
-            <w:hyperlink r:id="rId10">
-              <w:r>
-                <w:t xml:space="preserve">    </w:t>
+                <w:t>LinkedIn</w:t>
               </w:r>
             </w:hyperlink>
             <w:r>
@@ -390,36 +366,24 @@
               <w:spacing w:after="0" w:line="259" w:lineRule="auto"/>
               <w:ind w:left="0" w:firstLine="0"/>
             </w:pPr>
-            <w:hyperlink r:id="rId11">
+            <w:hyperlink r:id="rId8" w:history="1">
               <w:r>
                 <w:rPr>
-                  <w:color w:val="0563C1"/>
-                  <w:u w:val="single" w:color="0563C1"/>
+                  <w:rStyle w:val="Hyperlink"/>
                 </w:rPr>
-                <w:t>Portfol</w:t>
+                <w:t>Portf</w:t>
               </w:r>
-            </w:hyperlink>
-            <w:hyperlink r:id="rId12">
               <w:r>
                 <w:rPr>
-                  <w:color w:val="0563C1"/>
-                  <w:u w:val="single" w:color="0563C1"/>
-                </w:rPr>
-                <w:t>i</w:t>
-              </w:r>
-            </w:hyperlink>
-            <w:hyperlink r:id="rId13">
-              <w:r>
-                <w:rPr>
-                  <w:color w:val="0563C1"/>
-                  <w:u w:val="single" w:color="0563C1"/>
+                  <w:rStyle w:val="Hyperlink"/>
                 </w:rPr>
                 <w:t>o</w:t>
               </w:r>
-            </w:hyperlink>
-            <w:hyperlink r:id="rId14">
               <w:r>
-                <w:t xml:space="preserve">     </w:t>
+                <w:rPr>
+                  <w:rStyle w:val="Hyperlink"/>
+                </w:rPr>
+                <w:t>lio</w:t>
               </w:r>
             </w:hyperlink>
             <w:r>
@@ -1750,23 +1714,17 @@
       <w:r>
         <w:t xml:space="preserve"> </w:t>
       </w:r>
-      <w:hyperlink r:id="rId15">
+      <w:hyperlink r:id="rId9">
         <w:r>
           <w:t xml:space="preserve">| </w:t>
         </w:r>
       </w:hyperlink>
-      <w:hyperlink r:id="rId16">
+      <w:hyperlink r:id="rId10" w:history="1">
         <w:r>
           <w:rPr>
-            <w:color w:val="0563C1"/>
-            <w:u w:val="single" w:color="0563C1"/>
+            <w:rStyle w:val="Hyperlink"/>
           </w:rPr>
           <w:t>LINK</w:t>
-        </w:r>
-      </w:hyperlink>
-      <w:hyperlink r:id="rId17">
-        <w:r>
-          <w:t xml:space="preserve"> </w:t>
         </w:r>
       </w:hyperlink>
       <w:r>
@@ -1975,7 +1933,7 @@
       <w:r>
         <w:t xml:space="preserve">Echo news – A news aggregator site </w:t>
       </w:r>
-      <w:hyperlink r:id="rId18">
+      <w:hyperlink r:id="rId11">
         <w:r>
           <w:rPr>
             <w:b w:val="0"/>
@@ -1983,39 +1941,12 @@
           <w:t xml:space="preserve">| </w:t>
         </w:r>
       </w:hyperlink>
-      <w:hyperlink r:id="rId19">
+      <w:hyperlink r:id="rId12" w:history="1">
         <w:r>
           <w:rPr>
-            <w:color w:val="0563C1"/>
-            <w:u w:val="single" w:color="0563C1"/>
+            <w:rStyle w:val="Hyperlink"/>
           </w:rPr>
-          <w:t>LI</w:t>
-        </w:r>
-      </w:hyperlink>
-      <w:hyperlink r:id="rId20">
-        <w:r>
-          <w:rPr>
-            <w:color w:val="0563C1"/>
-            <w:u w:val="single" w:color="0563C1"/>
-          </w:rPr>
-          <w:t>N</w:t>
-        </w:r>
-      </w:hyperlink>
-      <w:hyperlink r:id="rId21">
-        <w:r>
-          <w:rPr>
-            <w:color w:val="0563C1"/>
-            <w:u w:val="single" w:color="0563C1"/>
-          </w:rPr>
-          <w:t>K</w:t>
-        </w:r>
-      </w:hyperlink>
-      <w:hyperlink r:id="rId22">
-        <w:r>
-          <w:rPr>
-            <w:b w:val="0"/>
-          </w:rPr>
-          <w:t xml:space="preserve">   </w:t>
+          <w:t>LINK</w:t>
         </w:r>
       </w:hyperlink>
       <w:r>
@@ -2238,171 +2169,6 @@
           <w:color w:val="0D0D0D"/>
         </w:rPr>
         <w:t xml:space="preserve">  </w:t>
-      </w:r>
-    </w:p>
-    <w:p>
-      <w:pPr>
-        <w:pStyle w:val="Heading1"/>
-        <w:tabs>
-          <w:tab w:val="center" w:pos="2880"/>
-          <w:tab w:val="center" w:pos="3601"/>
-          <w:tab w:val="center" w:pos="4321"/>
-          <w:tab w:val="center" w:pos="5041"/>
-          <w:tab w:val="center" w:pos="5761"/>
-          <w:tab w:val="center" w:pos="6481"/>
-          <w:tab w:val="center" w:pos="7201"/>
-          <w:tab w:val="center" w:pos="8333"/>
-        </w:tabs>
-        <w:ind w:left="-15" w:right="0" w:firstLine="0"/>
-      </w:pPr>
-      <w:r>
-        <w:t>Electric Vehicles Market Size</w:t>
-      </w:r>
-      <w:hyperlink r:id="rId23">
-        <w:r>
-          <w:rPr>
-            <w:b w:val="0"/>
-          </w:rPr>
-          <w:t xml:space="preserve"> </w:t>
-        </w:r>
-      </w:hyperlink>
-      <w:hyperlink r:id="rId24">
-        <w:r>
-          <w:rPr>
-            <w:b w:val="0"/>
-          </w:rPr>
-          <w:t xml:space="preserve">| </w:t>
-        </w:r>
-      </w:hyperlink>
-      <w:hyperlink r:id="rId25">
-        <w:r>
-          <w:rPr>
-            <w:color w:val="0563C1"/>
-            <w:u w:val="single" w:color="0563C1"/>
-          </w:rPr>
-          <w:t>LI</w:t>
-        </w:r>
-      </w:hyperlink>
-      <w:hyperlink r:id="rId26">
-        <w:r>
-          <w:rPr>
-            <w:color w:val="0563C1"/>
-            <w:u w:val="single" w:color="0563C1"/>
-          </w:rPr>
-          <w:t>N</w:t>
-        </w:r>
-      </w:hyperlink>
-      <w:hyperlink r:id="rId27">
-        <w:r>
-          <w:rPr>
-            <w:color w:val="0563C1"/>
-            <w:u w:val="single" w:color="0563C1"/>
-          </w:rPr>
-          <w:t>K</w:t>
-        </w:r>
-      </w:hyperlink>
-      <w:hyperlink r:id="rId28">
-        <w:r>
-          <w:t xml:space="preserve">   </w:t>
-        </w:r>
-      </w:hyperlink>
-      <w:r>
-        <w:tab/>
-        <w:t xml:space="preserve">   </w:t>
-      </w:r>
-      <w:r>
-        <w:tab/>
-        <w:t xml:space="preserve">   </w:t>
-      </w:r>
-      <w:r>
-        <w:tab/>
-        <w:t xml:space="preserve">   </w:t>
-      </w:r>
-      <w:r>
-        <w:tab/>
-        <w:t xml:space="preserve">   </w:t>
-      </w:r>
-      <w:r>
-        <w:tab/>
-        <w:t xml:space="preserve">   </w:t>
-      </w:r>
-      <w:r>
-        <w:tab/>
-        <w:t xml:space="preserve">   </w:t>
-      </w:r>
-      <w:r>
-        <w:tab/>
-        <w:t xml:space="preserve">   </w:t>
-      </w:r>
-      <w:r>
-        <w:tab/>
-        <w:t xml:space="preserve">March 2024 </w:t>
-      </w:r>
-      <w:r>
-        <w:rPr>
-          <w:b w:val="0"/>
-        </w:rPr>
-        <w:t xml:space="preserve">  </w:t>
-      </w:r>
-      <w:r>
-        <w:t xml:space="preserve"> </w:t>
-      </w:r>
-    </w:p>
-    <w:p>
-      <w:pPr>
-        <w:numPr>
-          <w:ilvl w:val="0"/>
-          <w:numId w:val="4"/>
-        </w:numPr>
-        <w:ind w:right="43" w:hanging="449"/>
-      </w:pPr>
-      <w:r>
-        <w:t xml:space="preserve">Developed and deployed an exponential growth model to forecast electric vehicle registration trends, achieving an R-squared value of approximately 0.94, indicative of highly accurate predictions.    </w:t>
-      </w:r>
-    </w:p>
-    <w:p>
-      <w:pPr>
-        <w:numPr>
-          <w:ilvl w:val="0"/>
-          <w:numId w:val="4"/>
-        </w:numPr>
-        <w:ind w:right="43" w:hanging="449"/>
-      </w:pPr>
-      <w:r>
-        <w:t xml:space="preserve">Demonstrated expertise in model evaluation by achieving a low root mean square error (RMSE) of approximately 3174.52, indicating accurate predictions and a close fit to the observed data.    </w:t>
-      </w:r>
-    </w:p>
-    <w:p>
-      <w:pPr>
-        <w:numPr>
-          <w:ilvl w:val="0"/>
-          <w:numId w:val="4"/>
-        </w:numPr>
-        <w:ind w:right="43" w:hanging="449"/>
-      </w:pPr>
-      <w:r>
-        <w:t xml:space="preserve">Conducted comprehensive analysis of historical EV registration trends, revealing significant insights into market dynamics and consumer </w:t>
-      </w:r>
-      <w:proofErr w:type="spellStart"/>
-      <w:r>
-        <w:t>behavior</w:t>
-      </w:r>
-      <w:proofErr w:type="spellEnd"/>
-      <w:r>
-        <w:t xml:space="preserve">.    </w:t>
-      </w:r>
-    </w:p>
-    <w:p>
-      <w:pPr>
-        <w:numPr>
-          <w:ilvl w:val="0"/>
-          <w:numId w:val="4"/>
-        </w:numPr>
-        <w:spacing w:after="255"/>
-        <w:ind w:right="43" w:hanging="449"/>
-      </w:pPr>
-      <w:r>
-        <w:t xml:space="preserve">Identified key trends, including the steady increase in EV registrations since 2010 and the projected acceleration in registrations in the coming years.    </w:t>
       </w:r>
     </w:p>
     <w:p>
@@ -5183,6 +4949,41 @@
       <w:sz w:val="16"/>
     </w:rPr>
   </w:style>
+  <w:style w:type="character" w:styleId="Hyperlink">
+    <w:name w:val="Hyperlink"/>
+    <w:basedOn w:val="DefaultParagraphFont"/>
+    <w:uiPriority w:val="99"/>
+    <w:unhideWhenUsed/>
+    <w:rsid w:val="00D76C06"/>
+    <w:rPr>
+      <w:color w:val="0563C1" w:themeColor="hyperlink"/>
+      <w:u w:val="single"/>
+    </w:rPr>
+  </w:style>
+  <w:style w:type="character" w:styleId="UnresolvedMention">
+    <w:name w:val="Unresolved Mention"/>
+    <w:basedOn w:val="DefaultParagraphFont"/>
+    <w:uiPriority w:val="99"/>
+    <w:semiHidden/>
+    <w:unhideWhenUsed/>
+    <w:rsid w:val="00D76C06"/>
+    <w:rPr>
+      <w:color w:val="605E5C"/>
+      <w:shd w:val="clear" w:color="auto" w:fill="E1DFDD"/>
+    </w:rPr>
+  </w:style>
+  <w:style w:type="character" w:styleId="FollowedHyperlink">
+    <w:name w:val="FollowedHyperlink"/>
+    <w:basedOn w:val="DefaultParagraphFont"/>
+    <w:uiPriority w:val="99"/>
+    <w:semiHidden/>
+    <w:unhideWhenUsed/>
+    <w:rsid w:val="00D76C06"/>
+    <w:rPr>
+      <w:color w:val="954F72" w:themeColor="followedHyperlink"/>
+      <w:u w:val="single"/>
+    </w:rPr>
+  </w:style>
 </w:styles>
 </file>
 

</xml_diff>